<commit_message>
added Factor and Quality Req doc
</commit_message>
<xml_diff>
--- a/A01/A01.docx
+++ b/A01/A01.docx
@@ -279,113 +279,168 @@
     <w:p>
       <w:pPr>
         <w:pStyle w:val="Footer"/>
-        <w:rPr>
-          <w:lang w:val="en-US"/>
-        </w:rPr>
-      </w:pPr>
+      </w:pPr>
+      <w:r>
+        <w:t xml:space="preserve">Rasmus </w:t>
+      </w:r>
       <w:proofErr w:type="spellStart"/>
       <w:r>
-        <w:rPr>
-          <w:lang w:val="en-US"/>
-        </w:rPr>
-        <w:t>Rasmus</w:t>
+        <w:t>Tilljander</w:t>
       </w:r>
       <w:proofErr w:type="spellEnd"/>
       <w:r>
-        <w:rPr>
-          <w:lang w:val="en-US"/>
-        </w:rPr>
+        <w:t xml:space="preserve"> - rati10@student.bth.se</w:t>
+      </w:r>
+    </w:p>
+    <w:p>
+      <w:pPr>
+        <w:pStyle w:val="Footer"/>
+      </w:pPr>
+      <w:r>
+        <w:t>Nils Forsman - nifo08@student.bth.se</w:t>
+      </w:r>
+    </w:p>
+    <w:p>
+      <w:pPr>
+        <w:pStyle w:val="Footer"/>
+      </w:pPr>
+      <w:r>
+        <w:t>Calle Ketola - cake10@student.bth.se</w:t>
+      </w:r>
+    </w:p>
+    <w:p>
+      <w:pPr>
+        <w:pStyle w:val="Footer"/>
+      </w:pPr>
+      <w:r>
+        <w:t>Kim Hansson - kiha10@student.bth.</w:t>
+      </w:r>
+      <w:r>
+        <w:t>se</w:t>
+      </w:r>
+    </w:p>
+    <w:p>
+      <w:pPr>
+        <w:pStyle w:val="Heading2"/>
+        <w:rPr>
+          <w:lang w:val="en-US"/>
+        </w:rPr>
+      </w:pPr>
+      <w:r>
+        <w:rPr>
+          <w:lang w:val="en-US"/>
+        </w:rPr>
+        <w:lastRenderedPageBreak/>
+        <w:t>Introduction</w:t>
+      </w:r>
+    </w:p>
+    <w:p>
+      <w:pPr>
+        <w:rPr>
+          <w:lang w:val="en-US"/>
+        </w:rPr>
+      </w:pPr>
+      <w:r>
+        <w:rPr>
+          <w:lang w:val="en-US"/>
+        </w:rPr>
+        <w:t xml:space="preserve">The assignment consists of creating and documenting an architecture for a </w:t>
+      </w:r>
+      <w:r>
+        <w:rPr>
+          <w:lang w:val="en-US"/>
+        </w:rPr>
+        <w:t>predefined system and in doing so learn how to transform quality goals into a practical solution.</w:t>
+      </w:r>
+    </w:p>
+    <w:p>
+      <w:pPr>
+        <w:rPr>
+          <w:lang w:val="en-US"/>
+        </w:rPr>
+      </w:pPr>
+      <w:r>
+        <w:rPr>
+          <w:lang w:val="en-US"/>
+        </w:rPr>
+        <w:t>The system is a Automated test bench for use on various kinds of software. It will feed predefined input into the tested system and check the output, reporting any deviations. The system need to be easy to maintain, adding new features such as, input types, emulation mechanics and testing techniques with minimal effort and cost.</w:t>
+      </w:r>
+    </w:p>
+    <w:p>
+      <w:pPr>
+        <w:rPr>
+          <w:lang w:val="en-US"/>
+        </w:rPr>
+      </w:pPr>
+      <w:r>
+        <w:rPr>
+          <w:lang w:val="en-US"/>
+        </w:rPr>
+        <w:t>It also needs to log all the testing data and generate this as a report containing test statistics, ways to regenerate errors and type of errors encountered.</w:t>
+      </w:r>
+    </w:p>
+    <w:p>
+      <w:pPr>
+        <w:rPr>
+          <w:lang w:val="en-US"/>
+        </w:rPr>
+      </w:pPr>
+      <w:r>
+        <w:rPr>
+          <w:lang w:val="en-US"/>
+        </w:rPr>
+        <w:t>The idea is that that the system will be used in maintenance departments of software organizations having a demand for advanced and automated testing.</w:t>
+      </w:r>
+    </w:p>
+    <w:p>
+      <w:pPr>
+        <w:pStyle w:val="Heading2"/>
+      </w:pPr>
+      <w:proofErr w:type="spellStart"/>
+      <w:r>
+        <w:t>Assumptions</w:t>
+      </w:r>
+      <w:proofErr w:type="spellEnd"/>
+    </w:p>
+    <w:p/>
+    <w:p>
+      <w:pPr>
+        <w:pStyle w:val="Heading2"/>
+      </w:pPr>
+      <w:r>
+        <w:t xml:space="preserve">System </w:t>
+      </w:r>
+      <w:proofErr w:type="spellStart"/>
+      <w:r>
+        <w:t>analysis</w:t>
+      </w:r>
+      <w:proofErr w:type="spellEnd"/>
+    </w:p>
+    <w:p/>
+    <w:p>
+      <w:pPr>
+        <w:pStyle w:val="Heading2"/>
+      </w:pPr>
+      <w:proofErr w:type="spellStart"/>
+      <w:r>
+        <w:t>Conceptual</w:t>
+      </w:r>
+      <w:proofErr w:type="spellEnd"/>
+      <w:r>
         <w:t xml:space="preserve"> </w:t>
       </w:r>
       <w:proofErr w:type="spellStart"/>
       <w:r>
-        <w:rPr>
-          <w:lang w:val="en-US"/>
-        </w:rPr>
-        <w:t>Tilljander</w:t>
+        <w:t>View</w:t>
       </w:r>
       <w:proofErr w:type="spellEnd"/>
-      <w:r>
-        <w:rPr>
-          <w:lang w:val="en-US"/>
-        </w:rPr>
-        <w:t xml:space="preserve"> - rati10@student.bth.se</w:t>
-      </w:r>
-    </w:p>
-    <w:p>
-      <w:pPr>
-        <w:pStyle w:val="Footer"/>
-        <w:rPr>
-          <w:lang w:val="en-US"/>
-        </w:rPr>
-      </w:pPr>
-      <w:r>
-        <w:rPr>
-          <w:lang w:val="en-US"/>
-        </w:rPr>
-        <w:t xml:space="preserve">Nils </w:t>
-      </w:r>
-      <w:proofErr w:type="spellStart"/>
-      <w:r>
-        <w:rPr>
-          <w:lang w:val="en-US"/>
-        </w:rPr>
-        <w:t>Forsman</w:t>
-      </w:r>
-      <w:proofErr w:type="spellEnd"/>
-      <w:r>
-        <w:rPr>
-          <w:lang w:val="en-US"/>
-        </w:rPr>
-        <w:t xml:space="preserve"> - nifo08@student.bth.se</w:t>
-      </w:r>
-    </w:p>
-    <w:p>
-      <w:pPr>
-        <w:pStyle w:val="Footer"/>
-        <w:rPr>
-          <w:lang w:val="en-US"/>
-        </w:rPr>
-      </w:pPr>
-      <w:proofErr w:type="spellStart"/>
-      <w:r>
-        <w:rPr>
-          <w:lang w:val="en-US"/>
-        </w:rPr>
-        <w:t>Calle</w:t>
-      </w:r>
-      <w:proofErr w:type="spellEnd"/>
-      <w:r>
-        <w:rPr>
-          <w:lang w:val="en-US"/>
-        </w:rPr>
-        <w:t xml:space="preserve"> </w:t>
-      </w:r>
-      <w:proofErr w:type="spellStart"/>
-      <w:r>
-        <w:rPr>
-          <w:lang w:val="en-US"/>
-        </w:rPr>
-        <w:t>Ketola</w:t>
-      </w:r>
-      <w:proofErr w:type="spellEnd"/>
-      <w:r>
-        <w:rPr>
-          <w:lang w:val="en-US"/>
-        </w:rPr>
-        <w:t xml:space="preserve"> - cake10@student.bth.se</w:t>
-      </w:r>
-    </w:p>
-    <w:p>
-      <w:pPr>
-        <w:pStyle w:val="Footer"/>
-      </w:pPr>
-      <w:r>
-        <w:t>Kim Hansson - kiha10@student.bth.</w:t>
-      </w:r>
-      <w:r>
-        <w:t>se</w:t>
-      </w:r>
+    </w:p>
+    <w:p>
+      <w:pPr>
+        <w:rPr>
+          <w:lang w:val="en-US"/>
+        </w:rPr>
+      </w:pPr>
     </w:p>
     <w:sectPr>
       <w:headerReference w:type="default" r:id="rId6"/>
@@ -401,7 +456,7 @@
 
 <file path=word/endnotes.xml><?xml version="1.0" encoding="utf-8"?>
 <w:endnotes xmlns:ve="http://schemas.openxmlformats.org/markup-compatibility/2006" xmlns:o="urn:schemas-microsoft-com:office:office" xmlns:r="http://schemas.openxmlformats.org/officeDocument/2006/relationships" xmlns:m="http://schemas.openxmlformats.org/officeDocument/2006/math" xmlns:v="urn:schemas-microsoft-com:vml" xmlns:wp="http://schemas.openxmlformats.org/drawingml/2006/wordprocessingDrawing" xmlns:w10="urn:schemas-microsoft-com:office:word" xmlns:w="http://schemas.openxmlformats.org/wordprocessingml/2006/main" xmlns:wne="http://schemas.microsoft.com/office/word/2006/wordml">
-  <w:endnote w:type="separator" w:id="-1">
+  <w:endnote w:type="separator" w:id="0">
     <w:p>
       <w:pPr>
         <w:spacing w:after="0" w:line="240" w:lineRule="auto"/>
@@ -411,7 +466,7 @@
       </w:r>
     </w:p>
   </w:endnote>
-  <w:endnote w:type="continuationSeparator" w:id="0">
+  <w:endnote w:type="continuationSeparator" w:id="1">
     <w:p>
       <w:pPr>
         <w:spacing w:after="0" w:line="240" w:lineRule="auto"/>
@@ -439,7 +494,7 @@
 
 <file path=word/footnotes.xml><?xml version="1.0" encoding="utf-8"?>
 <w:footnotes xmlns:ve="http://schemas.openxmlformats.org/markup-compatibility/2006" xmlns:o="urn:schemas-microsoft-com:office:office" xmlns:r="http://schemas.openxmlformats.org/officeDocument/2006/relationships" xmlns:m="http://schemas.openxmlformats.org/officeDocument/2006/math" xmlns:v="urn:schemas-microsoft-com:vml" xmlns:wp="http://schemas.openxmlformats.org/drawingml/2006/wordprocessingDrawing" xmlns:w10="urn:schemas-microsoft-com:office:word" xmlns:w="http://schemas.openxmlformats.org/wordprocessingml/2006/main" xmlns:wne="http://schemas.microsoft.com/office/word/2006/wordml">
-  <w:footnote w:type="separator" w:id="-1">
+  <w:footnote w:type="separator" w:id="0">
     <w:p>
       <w:pPr>
         <w:spacing w:after="0" w:line="240" w:lineRule="auto"/>
@@ -449,7 +504,7 @@
       </w:r>
     </w:p>
   </w:footnote>
-  <w:footnote w:type="continuationSeparator" w:id="0">
+  <w:footnote w:type="continuationSeparator" w:id="1">
     <w:p>
       <w:pPr>
         <w:spacing w:after="0" w:line="240" w:lineRule="auto"/>
@@ -636,6 +691,30 @@
     <w:qFormat/>
     <w:rsid w:val="00291630"/>
   </w:style>
+  <w:style w:type="paragraph" w:styleId="Heading2">
+    <w:name w:val="heading 2"/>
+    <w:basedOn w:val="Normal"/>
+    <w:next w:val="Normal"/>
+    <w:link w:val="Heading2Char"/>
+    <w:uiPriority w:val="9"/>
+    <w:unhideWhenUsed/>
+    <w:qFormat/>
+    <w:rsid w:val="00CC7801"/>
+    <w:pPr>
+      <w:keepNext/>
+      <w:keepLines/>
+      <w:spacing w:before="200" w:after="0"/>
+      <w:outlineLvl w:val="1"/>
+    </w:pPr>
+    <w:rPr>
+      <w:rFonts w:asciiTheme="majorHAnsi" w:eastAsiaTheme="majorEastAsia" w:hAnsiTheme="majorHAnsi" w:cstheme="majorBidi"/>
+      <w:b/>
+      <w:bCs/>
+      <w:color w:val="4F81BD" w:themeColor="accent1"/>
+      <w:sz w:val="26"/>
+      <w:szCs w:val="26"/>
+    </w:rPr>
+  </w:style>
   <w:style w:type="character" w:default="1" w:styleId="DefaultParagraphFont">
     <w:name w:val="Default Paragraph Font"/>
     <w:uiPriority w:val="1"/>
@@ -709,6 +788,21 @@
     <w:link w:val="Footer"/>
     <w:uiPriority w:val="99"/>
     <w:rsid w:val="005C06E3"/>
+  </w:style>
+  <w:style w:type="character" w:customStyle="1" w:styleId="Heading2Char">
+    <w:name w:val="Heading 2 Char"/>
+    <w:basedOn w:val="DefaultParagraphFont"/>
+    <w:link w:val="Heading2"/>
+    <w:uiPriority w:val="9"/>
+    <w:rsid w:val="00CC7801"/>
+    <w:rPr>
+      <w:rFonts w:asciiTheme="majorHAnsi" w:eastAsiaTheme="majorEastAsia" w:hAnsiTheme="majorHAnsi" w:cstheme="majorBidi"/>
+      <w:b/>
+      <w:bCs/>
+      <w:color w:val="4F81BD" w:themeColor="accent1"/>
+      <w:sz w:val="26"/>
+      <w:szCs w:val="26"/>
+    </w:rPr>
   </w:style>
 </w:styles>
 </file>

</xml_diff>

<commit_message>
End of Today, added issues
</commit_message>
<xml_diff>
--- a/A01/A01.docx
+++ b/A01/A01.docx
@@ -8,6 +8,7 @@
         <w:rPr>
           <w:sz w:val="96"/>
           <w:szCs w:val="96"/>
+          <w:lang w:val="en-GB"/>
         </w:rPr>
       </w:pPr>
     </w:p>
@@ -17,6 +18,7 @@
         <w:rPr>
           <w:sz w:val="96"/>
           <w:szCs w:val="96"/>
+          <w:lang w:val="en-GB"/>
         </w:rPr>
       </w:pPr>
     </w:p>
@@ -26,14 +28,14 @@
         <w:rPr>
           <w:sz w:val="96"/>
           <w:szCs w:val="96"/>
-          <w:lang w:val="en-US"/>
+          <w:lang w:val="en-GB"/>
         </w:rPr>
       </w:pPr>
       <w:r>
         <w:rPr>
           <w:sz w:val="96"/>
           <w:szCs w:val="96"/>
-          <w:lang w:val="en-US"/>
+          <w:lang w:val="en-GB"/>
         </w:rPr>
         <w:t>A01 Deliverable</w:t>
       </w:r>
@@ -45,14 +47,14 @@
         <w:rPr>
           <w:sz w:val="96"/>
           <w:szCs w:val="96"/>
-          <w:lang w:val="en-US"/>
+          <w:lang w:val="en-GB"/>
         </w:rPr>
       </w:pPr>
       <w:r>
         <w:rPr>
           <w:sz w:val="96"/>
           <w:szCs w:val="96"/>
-          <w:lang w:val="en-US"/>
+          <w:lang w:val="en-GB"/>
         </w:rPr>
         <w:t>M.U.P</w:t>
       </w:r>
@@ -61,7 +63,7 @@
       <w:pPr>
         <w:pStyle w:val="Footer"/>
         <w:rPr>
-          <w:lang w:val="en-US"/>
+          <w:lang w:val="en-GB"/>
         </w:rPr>
       </w:pPr>
     </w:p>
@@ -72,14 +74,14 @@
         <w:rPr>
           <w:sz w:val="20"/>
           <w:szCs w:val="20"/>
-          <w:lang w:val="en-US"/>
+          <w:lang w:val="en-GB"/>
         </w:rPr>
       </w:pPr>
       <w:r>
         <w:rPr>
           <w:sz w:val="20"/>
           <w:szCs w:val="20"/>
-          <w:lang w:val="en-US"/>
+          <w:lang w:val="en-GB"/>
         </w:rPr>
         <w:t xml:space="preserve">massively underdeveloped project </w:t>
       </w:r>
@@ -88,234 +90,311 @@
       <w:pPr>
         <w:pStyle w:val="Footer"/>
         <w:rPr>
-          <w:lang w:val="en-US"/>
-        </w:rPr>
-      </w:pPr>
-    </w:p>
-    <w:p>
-      <w:pPr>
-        <w:pStyle w:val="Footer"/>
-        <w:rPr>
-          <w:lang w:val="en-US"/>
-        </w:rPr>
-      </w:pPr>
-    </w:p>
-    <w:p>
-      <w:pPr>
-        <w:pStyle w:val="Footer"/>
-        <w:rPr>
-          <w:lang w:val="en-US"/>
-        </w:rPr>
-      </w:pPr>
-    </w:p>
-    <w:p>
-      <w:pPr>
-        <w:pStyle w:val="Footer"/>
-        <w:rPr>
-          <w:lang w:val="en-US"/>
-        </w:rPr>
-      </w:pPr>
-    </w:p>
-    <w:p>
-      <w:pPr>
-        <w:pStyle w:val="Footer"/>
-        <w:rPr>
-          <w:lang w:val="en-US"/>
-        </w:rPr>
-      </w:pPr>
-    </w:p>
-    <w:p>
-      <w:pPr>
-        <w:pStyle w:val="Footer"/>
-        <w:rPr>
-          <w:lang w:val="en-US"/>
-        </w:rPr>
-      </w:pPr>
-    </w:p>
-    <w:p>
-      <w:pPr>
-        <w:pStyle w:val="Footer"/>
-        <w:rPr>
-          <w:lang w:val="en-US"/>
-        </w:rPr>
-      </w:pPr>
-    </w:p>
-    <w:p>
-      <w:pPr>
-        <w:pStyle w:val="Footer"/>
-        <w:rPr>
-          <w:lang w:val="en-US"/>
-        </w:rPr>
-      </w:pPr>
-    </w:p>
-    <w:p>
-      <w:pPr>
-        <w:pStyle w:val="Footer"/>
-        <w:rPr>
-          <w:lang w:val="en-US"/>
-        </w:rPr>
-      </w:pPr>
-    </w:p>
-    <w:p>
-      <w:pPr>
-        <w:pStyle w:val="Footer"/>
-        <w:rPr>
-          <w:lang w:val="en-US"/>
-        </w:rPr>
-      </w:pPr>
-    </w:p>
-    <w:p>
-      <w:pPr>
-        <w:pStyle w:val="Footer"/>
-        <w:rPr>
-          <w:lang w:val="en-US"/>
-        </w:rPr>
-      </w:pPr>
-    </w:p>
-    <w:p>
-      <w:pPr>
-        <w:pStyle w:val="Footer"/>
-        <w:rPr>
-          <w:lang w:val="en-US"/>
-        </w:rPr>
-      </w:pPr>
-    </w:p>
-    <w:p>
-      <w:pPr>
-        <w:pStyle w:val="Footer"/>
-        <w:rPr>
-          <w:lang w:val="en-US"/>
-        </w:rPr>
-      </w:pPr>
-    </w:p>
-    <w:p>
-      <w:pPr>
-        <w:pStyle w:val="Footer"/>
-        <w:rPr>
-          <w:lang w:val="en-US"/>
-        </w:rPr>
-      </w:pPr>
-    </w:p>
-    <w:p>
-      <w:pPr>
-        <w:pStyle w:val="Footer"/>
-        <w:rPr>
-          <w:lang w:val="en-US"/>
-        </w:rPr>
-      </w:pPr>
-    </w:p>
-    <w:p>
-      <w:pPr>
-        <w:pStyle w:val="Footer"/>
-        <w:rPr>
-          <w:lang w:val="en-US"/>
-        </w:rPr>
-      </w:pPr>
-    </w:p>
-    <w:p>
-      <w:pPr>
-        <w:pStyle w:val="Footer"/>
-        <w:rPr>
-          <w:lang w:val="en-US"/>
-        </w:rPr>
-      </w:pPr>
-    </w:p>
-    <w:p>
-      <w:pPr>
-        <w:pStyle w:val="Footer"/>
-        <w:rPr>
-          <w:lang w:val="en-US"/>
-        </w:rPr>
-      </w:pPr>
-    </w:p>
-    <w:p>
-      <w:pPr>
-        <w:pStyle w:val="Footer"/>
-        <w:rPr>
-          <w:lang w:val="en-US"/>
-        </w:rPr>
-      </w:pPr>
-    </w:p>
-    <w:p>
-      <w:pPr>
-        <w:pStyle w:val="Footer"/>
-        <w:rPr>
-          <w:lang w:val="en-US"/>
-        </w:rPr>
-      </w:pPr>
-    </w:p>
-    <w:p>
-      <w:pPr>
-        <w:pStyle w:val="Footer"/>
-        <w:rPr>
-          <w:lang w:val="en-US"/>
-        </w:rPr>
-      </w:pPr>
-    </w:p>
-    <w:p>
-      <w:pPr>
-        <w:pStyle w:val="Footer"/>
-        <w:rPr>
-          <w:lang w:val="en-US"/>
-        </w:rPr>
-      </w:pPr>
-    </w:p>
-    <w:p>
-      <w:pPr>
-        <w:pStyle w:val="Footer"/>
-        <w:rPr>
-          <w:lang w:val="en-US"/>
-        </w:rPr>
-      </w:pPr>
-    </w:p>
-    <w:p>
-      <w:pPr>
-        <w:pStyle w:val="Footer"/>
-        <w:rPr>
-          <w:lang w:val="en-US"/>
-        </w:rPr>
-      </w:pPr>
-    </w:p>
-    <w:p>
-      <w:pPr>
-        <w:pStyle w:val="Footer"/>
-      </w:pPr>
-      <w:r>
-        <w:t xml:space="preserve">Rasmus </w:t>
-      </w:r>
+          <w:lang w:val="en-GB"/>
+        </w:rPr>
+      </w:pPr>
+    </w:p>
+    <w:p>
+      <w:pPr>
+        <w:pStyle w:val="Footer"/>
+        <w:rPr>
+          <w:lang w:val="en-GB"/>
+        </w:rPr>
+      </w:pPr>
+    </w:p>
+    <w:p>
+      <w:pPr>
+        <w:pStyle w:val="Footer"/>
+        <w:rPr>
+          <w:lang w:val="en-GB"/>
+        </w:rPr>
+      </w:pPr>
+    </w:p>
+    <w:p>
+      <w:pPr>
+        <w:pStyle w:val="Footer"/>
+        <w:rPr>
+          <w:lang w:val="en-GB"/>
+        </w:rPr>
+      </w:pPr>
+    </w:p>
+    <w:p>
+      <w:pPr>
+        <w:pStyle w:val="Footer"/>
+        <w:rPr>
+          <w:lang w:val="en-GB"/>
+        </w:rPr>
+      </w:pPr>
+    </w:p>
+    <w:p>
+      <w:pPr>
+        <w:pStyle w:val="Footer"/>
+        <w:rPr>
+          <w:lang w:val="en-GB"/>
+        </w:rPr>
+      </w:pPr>
+    </w:p>
+    <w:p>
+      <w:pPr>
+        <w:pStyle w:val="Footer"/>
+        <w:rPr>
+          <w:lang w:val="en-GB"/>
+        </w:rPr>
+      </w:pPr>
+    </w:p>
+    <w:p>
+      <w:pPr>
+        <w:pStyle w:val="Footer"/>
+        <w:rPr>
+          <w:lang w:val="en-GB"/>
+        </w:rPr>
+      </w:pPr>
+    </w:p>
+    <w:p>
+      <w:pPr>
+        <w:pStyle w:val="Footer"/>
+        <w:rPr>
+          <w:lang w:val="en-GB"/>
+        </w:rPr>
+      </w:pPr>
+    </w:p>
+    <w:p>
+      <w:pPr>
+        <w:pStyle w:val="Footer"/>
+        <w:rPr>
+          <w:lang w:val="en-GB"/>
+        </w:rPr>
+      </w:pPr>
+    </w:p>
+    <w:p>
+      <w:pPr>
+        <w:pStyle w:val="Footer"/>
+        <w:rPr>
+          <w:lang w:val="en-GB"/>
+        </w:rPr>
+      </w:pPr>
+    </w:p>
+    <w:p>
+      <w:pPr>
+        <w:pStyle w:val="Footer"/>
+        <w:rPr>
+          <w:lang w:val="en-GB"/>
+        </w:rPr>
+      </w:pPr>
+    </w:p>
+    <w:p>
+      <w:pPr>
+        <w:pStyle w:val="Footer"/>
+        <w:rPr>
+          <w:lang w:val="en-GB"/>
+        </w:rPr>
+      </w:pPr>
+    </w:p>
+    <w:p>
+      <w:pPr>
+        <w:pStyle w:val="Footer"/>
+        <w:rPr>
+          <w:lang w:val="en-GB"/>
+        </w:rPr>
+      </w:pPr>
+    </w:p>
+    <w:p>
+      <w:pPr>
+        <w:pStyle w:val="Footer"/>
+        <w:rPr>
+          <w:lang w:val="en-GB"/>
+        </w:rPr>
+      </w:pPr>
+    </w:p>
+    <w:p>
+      <w:pPr>
+        <w:pStyle w:val="Footer"/>
+        <w:rPr>
+          <w:lang w:val="en-GB"/>
+        </w:rPr>
+      </w:pPr>
+    </w:p>
+    <w:p>
+      <w:pPr>
+        <w:pStyle w:val="Footer"/>
+        <w:rPr>
+          <w:lang w:val="en-GB"/>
+        </w:rPr>
+      </w:pPr>
+    </w:p>
+    <w:p>
+      <w:pPr>
+        <w:pStyle w:val="Footer"/>
+        <w:rPr>
+          <w:lang w:val="en-GB"/>
+        </w:rPr>
+      </w:pPr>
+    </w:p>
+    <w:p>
+      <w:pPr>
+        <w:pStyle w:val="Footer"/>
+        <w:rPr>
+          <w:lang w:val="en-GB"/>
+        </w:rPr>
+      </w:pPr>
+    </w:p>
+    <w:p>
+      <w:pPr>
+        <w:pStyle w:val="Footer"/>
+        <w:rPr>
+          <w:lang w:val="en-GB"/>
+        </w:rPr>
+      </w:pPr>
+    </w:p>
+    <w:p>
+      <w:pPr>
+        <w:pStyle w:val="Footer"/>
+        <w:rPr>
+          <w:lang w:val="en-GB"/>
+        </w:rPr>
+      </w:pPr>
+    </w:p>
+    <w:p>
+      <w:pPr>
+        <w:pStyle w:val="Footer"/>
+        <w:rPr>
+          <w:lang w:val="en-GB"/>
+        </w:rPr>
+      </w:pPr>
+    </w:p>
+    <w:p>
+      <w:pPr>
+        <w:pStyle w:val="Footer"/>
+        <w:rPr>
+          <w:lang w:val="en-GB"/>
+        </w:rPr>
+      </w:pPr>
+    </w:p>
+    <w:p>
+      <w:pPr>
+        <w:pStyle w:val="Footer"/>
+        <w:rPr>
+          <w:lang w:val="en-GB"/>
+        </w:rPr>
+      </w:pPr>
+    </w:p>
+    <w:p>
+      <w:pPr>
+        <w:pStyle w:val="Footer"/>
+        <w:rPr>
+          <w:lang w:val="en-GB"/>
+        </w:rPr>
+      </w:pPr>
       <w:proofErr w:type="spellStart"/>
       <w:r>
+        <w:rPr>
+          <w:lang w:val="en-GB"/>
+        </w:rPr>
+        <w:t>Rasmus</w:t>
+      </w:r>
+      <w:proofErr w:type="spellEnd"/>
+      <w:r>
+        <w:rPr>
+          <w:lang w:val="en-GB"/>
+        </w:rPr>
+        <w:t xml:space="preserve"> </w:t>
+      </w:r>
+      <w:proofErr w:type="spellStart"/>
+      <w:r>
+        <w:rPr>
+          <w:lang w:val="en-GB"/>
+        </w:rPr>
         <w:t>Tilljander</w:t>
       </w:r>
       <w:proofErr w:type="spellEnd"/>
       <w:r>
+        <w:rPr>
+          <w:lang w:val="en-GB"/>
+        </w:rPr>
         <w:t xml:space="preserve"> - rati10@student.bth.se</w:t>
       </w:r>
     </w:p>
     <w:p>
       <w:pPr>
         <w:pStyle w:val="Footer"/>
-      </w:pPr>
-      <w:r>
-        <w:t>Nils Forsman - nifo08@student.bth.se</w:t>
-      </w:r>
-    </w:p>
-    <w:p>
-      <w:pPr>
-        <w:pStyle w:val="Footer"/>
-      </w:pPr>
-      <w:r>
-        <w:t>Calle Ketola - cake10@student.bth.se</w:t>
-      </w:r>
-    </w:p>
-    <w:p>
-      <w:pPr>
-        <w:pStyle w:val="Footer"/>
-      </w:pPr>
-      <w:r>
+        <w:rPr>
+          <w:lang w:val="en-GB"/>
+        </w:rPr>
+      </w:pPr>
+      <w:r>
+        <w:rPr>
+          <w:lang w:val="en-GB"/>
+        </w:rPr>
+        <w:t xml:space="preserve">Nils </w:t>
+      </w:r>
+      <w:proofErr w:type="spellStart"/>
+      <w:r>
+        <w:rPr>
+          <w:lang w:val="en-GB"/>
+        </w:rPr>
+        <w:t>Forsman</w:t>
+      </w:r>
+      <w:proofErr w:type="spellEnd"/>
+      <w:r>
+        <w:rPr>
+          <w:lang w:val="en-GB"/>
+        </w:rPr>
+        <w:t xml:space="preserve"> - nifo08@student.bth.se</w:t>
+      </w:r>
+    </w:p>
+    <w:p>
+      <w:pPr>
+        <w:pStyle w:val="Footer"/>
+        <w:rPr>
+          <w:lang w:val="en-GB"/>
+        </w:rPr>
+      </w:pPr>
+      <w:proofErr w:type="spellStart"/>
+      <w:r>
+        <w:rPr>
+          <w:lang w:val="en-GB"/>
+        </w:rPr>
+        <w:t>Calle</w:t>
+      </w:r>
+      <w:proofErr w:type="spellEnd"/>
+      <w:r>
+        <w:rPr>
+          <w:lang w:val="en-GB"/>
+        </w:rPr>
+        <w:t xml:space="preserve"> </w:t>
+      </w:r>
+      <w:proofErr w:type="spellStart"/>
+      <w:r>
+        <w:rPr>
+          <w:lang w:val="en-GB"/>
+        </w:rPr>
+        <w:t>Ketola</w:t>
+      </w:r>
+      <w:proofErr w:type="spellEnd"/>
+      <w:r>
+        <w:rPr>
+          <w:lang w:val="en-GB"/>
+        </w:rPr>
+        <w:t xml:space="preserve"> - cake10@student.bth.se</w:t>
+      </w:r>
+    </w:p>
+    <w:p>
+      <w:pPr>
+        <w:pStyle w:val="Footer"/>
+        <w:rPr>
+          <w:lang w:val="en-GB"/>
+        </w:rPr>
+      </w:pPr>
+      <w:r>
+        <w:rPr>
+          <w:lang w:val="en-GB"/>
+        </w:rPr>
         <w:t>Kim Hansson - kiha10@student.bth.</w:t>
       </w:r>
       <w:r>
+        <w:rPr>
+          <w:lang w:val="en-GB"/>
+        </w:rPr>
         <w:t>se</w:t>
       </w:r>
     </w:p>
@@ -323,12 +402,12 @@
       <w:pPr>
         <w:pStyle w:val="Heading2"/>
         <w:rPr>
-          <w:lang w:val="en-US"/>
-        </w:rPr>
-      </w:pPr>
-      <w:r>
-        <w:rPr>
-          <w:lang w:val="en-US"/>
+          <w:lang w:val="en-GB"/>
+        </w:rPr>
+      </w:pPr>
+      <w:r>
+        <w:rPr>
+          <w:lang w:val="en-GB"/>
         </w:rPr>
         <w:lastRenderedPageBreak/>
         <w:t>Introduction</w:t>
@@ -337,18 +416,18 @@
     <w:p>
       <w:pPr>
         <w:rPr>
-          <w:lang w:val="en-US"/>
-        </w:rPr>
-      </w:pPr>
-      <w:r>
-        <w:rPr>
-          <w:lang w:val="en-US"/>
+          <w:lang w:val="en-GB"/>
+        </w:rPr>
+      </w:pPr>
+      <w:r>
+        <w:rPr>
+          <w:lang w:val="en-GB"/>
         </w:rPr>
         <w:t xml:space="preserve">The assignment consists of creating and documenting an architecture for a </w:t>
       </w:r>
       <w:r>
         <w:rPr>
-          <w:lang w:val="en-US"/>
+          <w:lang w:val="en-GB"/>
         </w:rPr>
         <w:t>predefined system and in doing so learn how to transform quality goals into a practical solution.</w:t>
       </w:r>
@@ -356,95 +435,266 @@
     <w:p>
       <w:pPr>
         <w:rPr>
-          <w:lang w:val="en-US"/>
-        </w:rPr>
-      </w:pPr>
-      <w:r>
-        <w:rPr>
-          <w:lang w:val="en-US"/>
-        </w:rPr>
-        <w:t>The system is a Automated test bench for use on various kinds of software. It will feed predefined input into the tested system and check the output, reporting any deviations. The system need to be easy to maintain, adding new features such as, input types, emulation mechanics and testing techniques with minimal effort and cost.</w:t>
-      </w:r>
-    </w:p>
-    <w:p>
-      <w:pPr>
-        <w:rPr>
-          <w:lang w:val="en-US"/>
-        </w:rPr>
-      </w:pPr>
-      <w:r>
-        <w:rPr>
-          <w:lang w:val="en-US"/>
-        </w:rPr>
-        <w:t>It also needs to log all the testing data and generate this as a report containing test statistics, ways to regenerate errors and type of errors encountered.</w:t>
-      </w:r>
-    </w:p>
-    <w:p>
-      <w:pPr>
-        <w:rPr>
-          <w:lang w:val="en-US"/>
-        </w:rPr>
-      </w:pPr>
-      <w:r>
-        <w:rPr>
-          <w:lang w:val="en-US"/>
-        </w:rPr>
-        <w:t>The idea is that that the system will be used in maintenance departments of software organizations having a demand for advanced and automated testing.</w:t>
+          <w:lang w:val="en-GB"/>
+        </w:rPr>
+      </w:pPr>
+      <w:r>
+        <w:rPr>
+          <w:lang w:val="en-GB"/>
+        </w:rPr>
+        <w:t>The system is a</w:t>
+      </w:r>
+      <w:r>
+        <w:rPr>
+          <w:lang w:val="en-GB"/>
+        </w:rPr>
+        <w:t>n a</w:t>
+      </w:r>
+      <w:r>
+        <w:rPr>
+          <w:lang w:val="en-GB"/>
+        </w:rPr>
+        <w:t xml:space="preserve">utomated test bench for use on various kinds of software. It will feed predefined input into the tested system and </w:t>
+      </w:r>
+      <w:r>
+        <w:rPr>
+          <w:lang w:val="en-GB"/>
+        </w:rPr>
+        <w:t>verifies</w:t>
+      </w:r>
+      <w:r>
+        <w:rPr>
+          <w:lang w:val="en-GB"/>
+        </w:rPr>
+        <w:t xml:space="preserve"> the output, reporting any deviations. The system need to be easy to maintain</w:t>
+      </w:r>
+      <w:r>
+        <w:rPr>
+          <w:lang w:val="en-GB"/>
+        </w:rPr>
+        <w:t xml:space="preserve"> and</w:t>
+      </w:r>
+      <w:r>
+        <w:rPr>
+          <w:lang w:val="en-GB"/>
+        </w:rPr>
+        <w:t xml:space="preserve"> adding new features such as input types, emulation mechanics and testing techniques with minimal effort and cost.</w:t>
+      </w:r>
+    </w:p>
+    <w:p>
+      <w:pPr>
+        <w:rPr>
+          <w:lang w:val="en-GB"/>
+        </w:rPr>
+      </w:pPr>
+      <w:r>
+        <w:rPr>
+          <w:lang w:val="en-GB"/>
+        </w:rPr>
+        <w:t xml:space="preserve">It also needs to log all the testing data and generate this as a report containing test statistics, </w:t>
+      </w:r>
+      <w:r>
+        <w:rPr>
+          <w:lang w:val="en-GB"/>
+        </w:rPr>
+        <w:t>how</w:t>
+      </w:r>
+      <w:r>
+        <w:rPr>
+          <w:lang w:val="en-GB"/>
+        </w:rPr>
+        <w:t xml:space="preserve"> to </w:t>
+      </w:r>
+      <w:r>
+        <w:rPr>
+          <w:lang w:val="en-GB"/>
+        </w:rPr>
+        <w:t>recreate the</w:t>
+      </w:r>
+      <w:r>
+        <w:rPr>
+          <w:lang w:val="en-GB"/>
+        </w:rPr>
+        <w:t xml:space="preserve"> errors and </w:t>
+      </w:r>
+      <w:r>
+        <w:rPr>
+          <w:lang w:val="en-GB"/>
+        </w:rPr>
+        <w:t xml:space="preserve">the </w:t>
+      </w:r>
+      <w:r>
+        <w:rPr>
+          <w:lang w:val="en-GB"/>
+        </w:rPr>
+        <w:t>type of errors encountered.</w:t>
+      </w:r>
+    </w:p>
+    <w:p>
+      <w:pPr>
+        <w:rPr>
+          <w:lang w:val="en-GB"/>
+        </w:rPr>
+      </w:pPr>
+      <w:r>
+        <w:rPr>
+          <w:lang w:val="en-GB"/>
+        </w:rPr>
+        <w:t xml:space="preserve">The idea is that the system will be used in maintenance departments of software organizations </w:t>
+      </w:r>
+      <w:r>
+        <w:rPr>
+          <w:lang w:val="en-GB"/>
+        </w:rPr>
+        <w:t>with</w:t>
+      </w:r>
+      <w:r>
+        <w:rPr>
+          <w:lang w:val="en-GB"/>
+        </w:rPr>
+        <w:t xml:space="preserve"> a demand for advanced and automated testing.</w:t>
       </w:r>
     </w:p>
     <w:p>
       <w:pPr>
         <w:pStyle w:val="Heading2"/>
-      </w:pPr>
+        <w:rPr>
+          <w:lang w:val="en-GB"/>
+        </w:rPr>
+      </w:pPr>
+      <w:r>
+        <w:rPr>
+          <w:lang w:val="en-GB"/>
+        </w:rPr>
+        <w:t>Assumptions</w:t>
+      </w:r>
+    </w:p>
+    <w:p>
+      <w:pPr>
+        <w:rPr>
+          <w:lang w:val="en-GB"/>
+        </w:rPr>
+      </w:pPr>
+      <w:r>
+        <w:rPr>
+          <w:lang w:val="en-GB"/>
+        </w:rPr>
+        <w:t>We have assume that:</w:t>
+      </w:r>
+    </w:p>
+    <w:p>
+      <w:pPr>
+        <w:pStyle w:val="ListParagraph"/>
+        <w:numPr>
+          <w:ilvl w:val="0"/>
+          <w:numId w:val="1"/>
+        </w:numPr>
+        <w:rPr>
+          <w:lang w:val="en-GB"/>
+        </w:rPr>
+      </w:pPr>
+      <w:r>
+        <w:rPr>
+          <w:lang w:val="en-GB"/>
+        </w:rPr>
+        <w:t xml:space="preserve">all standard computers have an operative system  that is either Windows, Unix or </w:t>
+      </w:r>
       <w:proofErr w:type="spellStart"/>
       <w:r>
-        <w:t>Assumptions</w:t>
+        <w:rPr>
+          <w:lang w:val="en-GB"/>
+        </w:rPr>
+        <w:t>MacOS</w:t>
       </w:r>
       <w:proofErr w:type="spellEnd"/>
-    </w:p>
-    <w:p/>
+      <w:r>
+        <w:rPr>
+          <w:lang w:val="en-GB"/>
+        </w:rPr>
+        <w:t>.</w:t>
+      </w:r>
+    </w:p>
+    <w:p>
+      <w:pPr>
+        <w:pStyle w:val="ListParagraph"/>
+        <w:numPr>
+          <w:ilvl w:val="0"/>
+          <w:numId w:val="1"/>
+        </w:numPr>
+        <w:rPr>
+          <w:lang w:val="en-GB"/>
+        </w:rPr>
+      </w:pPr>
+      <w:r>
+        <w:rPr>
+          <w:lang w:val="en-GB"/>
+        </w:rPr>
+        <w:t>a standard computer has at least a Giga bit network card.</w:t>
+      </w:r>
+    </w:p>
+    <w:p>
+      <w:pPr>
+        <w:pStyle w:val="ListParagraph"/>
+        <w:numPr>
+          <w:ilvl w:val="0"/>
+          <w:numId w:val="1"/>
+        </w:numPr>
+        <w:rPr>
+          <w:lang w:val="en-GB"/>
+        </w:rPr>
+      </w:pPr>
+      <w:r>
+        <w:rPr>
+          <w:lang w:val="en-GB"/>
+        </w:rPr>
+        <w:t>we do not emulate any software in within the system, instead we channel the information through the system between the tested system and the exterior software.</w:t>
+      </w:r>
+    </w:p>
     <w:p>
       <w:pPr>
         <w:pStyle w:val="Heading2"/>
-      </w:pPr>
-      <w:r>
-        <w:t xml:space="preserve">System </w:t>
-      </w:r>
-      <w:proofErr w:type="spellStart"/>
-      <w:r>
-        <w:t>analysis</w:t>
-      </w:r>
-      <w:proofErr w:type="spellEnd"/>
-    </w:p>
-    <w:p/>
+        <w:rPr>
+          <w:lang w:val="en-GB"/>
+        </w:rPr>
+      </w:pPr>
+      <w:r>
+        <w:rPr>
+          <w:lang w:val="en-GB"/>
+        </w:rPr>
+        <w:t>System analysis</w:t>
+      </w:r>
+    </w:p>
+    <w:p>
+      <w:pPr>
+        <w:rPr>
+          <w:lang w:val="en-GB"/>
+        </w:rPr>
+      </w:pPr>
+    </w:p>
     <w:p>
       <w:pPr>
         <w:pStyle w:val="Heading2"/>
-      </w:pPr>
-      <w:proofErr w:type="spellStart"/>
-      <w:r>
-        <w:t>Conceptual</w:t>
-      </w:r>
-      <w:proofErr w:type="spellEnd"/>
-      <w:r>
-        <w:t xml:space="preserve"> </w:t>
-      </w:r>
-      <w:proofErr w:type="spellStart"/>
-      <w:r>
-        <w:t>View</w:t>
-      </w:r>
-      <w:proofErr w:type="spellEnd"/>
-    </w:p>
-    <w:p>
-      <w:pPr>
-        <w:rPr>
-          <w:lang w:val="en-US"/>
+        <w:rPr>
+          <w:lang w:val="en-GB"/>
+        </w:rPr>
+      </w:pPr>
+      <w:r>
+        <w:rPr>
+          <w:lang w:val="en-GB"/>
+        </w:rPr>
+        <w:t>Conceptual View</w:t>
+      </w:r>
+    </w:p>
+    <w:p>
+      <w:pPr>
+        <w:rPr>
+          <w:lang w:val="en-GB"/>
         </w:rPr>
       </w:pPr>
     </w:p>
     <w:sectPr>
-      <w:headerReference w:type="default" r:id="rId6"/>
-      <w:footerReference w:type="default" r:id="rId7"/>
+      <w:headerReference w:type="default" r:id="rId7"/>
+      <w:footerReference w:type="default" r:id="rId8"/>
       <w:pgSz w:w="11906" w:h="16838"/>
       <w:pgMar w:top="1417" w:right="1417" w:bottom="1417" w:left="1417" w:header="708" w:footer="708" w:gutter="0"/>
       <w:cols w:space="708"/>
@@ -528,6 +778,127 @@
     </w:r>
   </w:p>
 </w:hdr>
+</file>
+
+<file path=word/numbering.xml><?xml version="1.0" encoding="utf-8"?>
+<w:numbering xmlns:ve="http://schemas.openxmlformats.org/markup-compatibility/2006" xmlns:o="urn:schemas-microsoft-com:office:office" xmlns:r="http://schemas.openxmlformats.org/officeDocument/2006/relationships" xmlns:m="http://schemas.openxmlformats.org/officeDocument/2006/math" xmlns:v="urn:schemas-microsoft-com:vml" xmlns:wp="http://schemas.openxmlformats.org/drawingml/2006/wordprocessingDrawing" xmlns:w10="urn:schemas-microsoft-com:office:word" xmlns:w="http://schemas.openxmlformats.org/wordprocessingml/2006/main" xmlns:wne="http://schemas.microsoft.com/office/word/2006/wordml">
+  <w:abstractNum w:abstractNumId="0">
+    <w:nsid w:val="04527712"/>
+    <w:multiLevelType w:val="hybridMultilevel"/>
+    <w:tmpl w:val="944A58C4"/>
+    <w:lvl w:ilvl="0" w:tplc="041D0001">
+      <w:start w:val="1"/>
+      <w:numFmt w:val="bullet"/>
+      <w:lvlText w:val=""/>
+      <w:lvlJc w:val="left"/>
+      <w:pPr>
+        <w:ind w:left="720" w:hanging="360"/>
+      </w:pPr>
+      <w:rPr>
+        <w:rFonts w:ascii="Symbol" w:hAnsi="Symbol" w:hint="default"/>
+      </w:rPr>
+    </w:lvl>
+    <w:lvl w:ilvl="1" w:tplc="041D0003" w:tentative="1">
+      <w:start w:val="1"/>
+      <w:numFmt w:val="bullet"/>
+      <w:lvlText w:val="o"/>
+      <w:lvlJc w:val="left"/>
+      <w:pPr>
+        <w:ind w:left="1440" w:hanging="360"/>
+      </w:pPr>
+      <w:rPr>
+        <w:rFonts w:ascii="Courier New" w:hAnsi="Courier New" w:cs="Courier New" w:hint="default"/>
+      </w:rPr>
+    </w:lvl>
+    <w:lvl w:ilvl="2" w:tplc="041D0005" w:tentative="1">
+      <w:start w:val="1"/>
+      <w:numFmt w:val="bullet"/>
+      <w:lvlText w:val=""/>
+      <w:lvlJc w:val="left"/>
+      <w:pPr>
+        <w:ind w:left="2160" w:hanging="360"/>
+      </w:pPr>
+      <w:rPr>
+        <w:rFonts w:ascii="Wingdings" w:hAnsi="Wingdings" w:hint="default"/>
+      </w:rPr>
+    </w:lvl>
+    <w:lvl w:ilvl="3" w:tplc="041D0001" w:tentative="1">
+      <w:start w:val="1"/>
+      <w:numFmt w:val="bullet"/>
+      <w:lvlText w:val=""/>
+      <w:lvlJc w:val="left"/>
+      <w:pPr>
+        <w:ind w:left="2880" w:hanging="360"/>
+      </w:pPr>
+      <w:rPr>
+        <w:rFonts w:ascii="Symbol" w:hAnsi="Symbol" w:hint="default"/>
+      </w:rPr>
+    </w:lvl>
+    <w:lvl w:ilvl="4" w:tplc="041D0003" w:tentative="1">
+      <w:start w:val="1"/>
+      <w:numFmt w:val="bullet"/>
+      <w:lvlText w:val="o"/>
+      <w:lvlJc w:val="left"/>
+      <w:pPr>
+        <w:ind w:left="3600" w:hanging="360"/>
+      </w:pPr>
+      <w:rPr>
+        <w:rFonts w:ascii="Courier New" w:hAnsi="Courier New" w:cs="Courier New" w:hint="default"/>
+      </w:rPr>
+    </w:lvl>
+    <w:lvl w:ilvl="5" w:tplc="041D0005" w:tentative="1">
+      <w:start w:val="1"/>
+      <w:numFmt w:val="bullet"/>
+      <w:lvlText w:val=""/>
+      <w:lvlJc w:val="left"/>
+      <w:pPr>
+        <w:ind w:left="4320" w:hanging="360"/>
+      </w:pPr>
+      <w:rPr>
+        <w:rFonts w:ascii="Wingdings" w:hAnsi="Wingdings" w:hint="default"/>
+      </w:rPr>
+    </w:lvl>
+    <w:lvl w:ilvl="6" w:tplc="041D0001" w:tentative="1">
+      <w:start w:val="1"/>
+      <w:numFmt w:val="bullet"/>
+      <w:lvlText w:val=""/>
+      <w:lvlJc w:val="left"/>
+      <w:pPr>
+        <w:ind w:left="5040" w:hanging="360"/>
+      </w:pPr>
+      <w:rPr>
+        <w:rFonts w:ascii="Symbol" w:hAnsi="Symbol" w:hint="default"/>
+      </w:rPr>
+    </w:lvl>
+    <w:lvl w:ilvl="7" w:tplc="041D0003" w:tentative="1">
+      <w:start w:val="1"/>
+      <w:numFmt w:val="bullet"/>
+      <w:lvlText w:val="o"/>
+      <w:lvlJc w:val="left"/>
+      <w:pPr>
+        <w:ind w:left="5760" w:hanging="360"/>
+      </w:pPr>
+      <w:rPr>
+        <w:rFonts w:ascii="Courier New" w:hAnsi="Courier New" w:cs="Courier New" w:hint="default"/>
+      </w:rPr>
+    </w:lvl>
+    <w:lvl w:ilvl="8" w:tplc="041D0005" w:tentative="1">
+      <w:start w:val="1"/>
+      <w:numFmt w:val="bullet"/>
+      <w:lvlText w:val=""/>
+      <w:lvlJc w:val="left"/>
+      <w:pPr>
+        <w:ind w:left="6480" w:hanging="360"/>
+      </w:pPr>
+      <w:rPr>
+        <w:rFonts w:ascii="Wingdings" w:hAnsi="Wingdings" w:hint="default"/>
+      </w:rPr>
+    </w:lvl>
+  </w:abstractNum>
+  <w:num w:numId="1">
+    <w:abstractNumId w:val="0"/>
+  </w:num>
+</w:numbering>
 </file>
 
 <file path=word/styles.xml><?xml version="1.0" encoding="utf-8"?>
@@ -803,6 +1174,17 @@
       <w:sz w:val="26"/>
       <w:szCs w:val="26"/>
     </w:rPr>
+  </w:style>
+  <w:style w:type="paragraph" w:styleId="ListParagraph">
+    <w:name w:val="List Paragraph"/>
+    <w:basedOn w:val="Normal"/>
+    <w:uiPriority w:val="34"/>
+    <w:qFormat/>
+    <w:rsid w:val="00DD7D2C"/>
+    <w:pPr>
+      <w:ind w:left="720"/>
+      <w:contextualSpacing/>
+    </w:pPr>
   </w:style>
 </w:styles>
 </file>

</xml_diff>

<commit_message>
Last update from school
</commit_message>
<xml_diff>
--- a/A01/A01.docx
+++ b/A01/A01.docx
@@ -663,6 +663,12 @@
           <w:lang w:val="en-GB"/>
         </w:rPr>
       </w:pPr>
+      <w:r>
+        <w:rPr>
+          <w:lang w:val="en-GB"/>
+        </w:rPr>
+        <w:br w:type="page"/>
+      </w:r>
     </w:p>
     <w:p>
       <w:pPr>
@@ -673,23 +679,146 @@
       </w:pPr>
       <w:r>
         <w:rPr>
+          <w:noProof/>
+          <w:lang w:eastAsia="sv-SE"/>
+        </w:rPr>
+        <w:lastRenderedPageBreak/>
+        <w:drawing>
+          <wp:anchor distT="0" distB="0" distL="114300" distR="114300" simplePos="0" relativeHeight="251658240" behindDoc="0" locked="0" layoutInCell="1" allowOverlap="1" wp14:anchorId="7AA68390" wp14:editId="61123388">
+            <wp:simplePos x="0" y="0"/>
+            <wp:positionH relativeFrom="column">
+              <wp:posOffset>-442595</wp:posOffset>
+            </wp:positionH>
+            <wp:positionV relativeFrom="paragraph">
+              <wp:posOffset>224155</wp:posOffset>
+            </wp:positionV>
+            <wp:extent cx="894080" cy="2505075"/>
+            <wp:effectExtent l="0" t="0" r="0" b="0"/>
+            <wp:wrapSquare wrapText="bothSides"/>
+            <wp:docPr id="3" name="Picture 3"/>
+            <wp:cNvGraphicFramePr>
+              <a:graphicFrameLocks xmlns:a="http://schemas.openxmlformats.org/drawingml/2006/main" noChangeAspect="1"/>
+            </wp:cNvGraphicFramePr>
+            <a:graphic xmlns:a="http://schemas.openxmlformats.org/drawingml/2006/main">
+              <a:graphicData uri="http://schemas.openxmlformats.org/drawingml/2006/picture">
+                <pic:pic xmlns:pic="http://schemas.openxmlformats.org/drawingml/2006/picture">
+                  <pic:nvPicPr>
+                    <pic:cNvPr id="0" name="Legend.png"/>
+                    <pic:cNvPicPr/>
+                  </pic:nvPicPr>
+                  <pic:blipFill>
+                    <a:blip r:embed="rId8">
+                      <a:extLst>
+                        <a:ext uri="{28A0092B-C50C-407E-A947-70E740481C1C}">
+                          <a14:useLocalDpi xmlns:a14="http://schemas.microsoft.com/office/drawing/2010/main" val="0"/>
+                        </a:ext>
+                      </a:extLst>
+                    </a:blip>
+                    <a:stretch>
+                      <a:fillRect/>
+                    </a:stretch>
+                  </pic:blipFill>
+                  <pic:spPr>
+                    <a:xfrm>
+                      <a:off x="0" y="0"/>
+                      <a:ext cx="894080" cy="2505075"/>
+                    </a:xfrm>
+                    <a:prstGeom prst="rect">
+                      <a:avLst/>
+                    </a:prstGeom>
+                  </pic:spPr>
+                </pic:pic>
+              </a:graphicData>
+            </a:graphic>
+            <wp14:sizeRelH relativeFrom="page">
+              <wp14:pctWidth>0</wp14:pctWidth>
+            </wp14:sizeRelH>
+            <wp14:sizeRelV relativeFrom="page">
+              <wp14:pctHeight>0</wp14:pctHeight>
+            </wp14:sizeRelV>
+          </wp:anchor>
+        </w:drawing>
+      </w:r>
+      <w:r>
+        <w:rPr>
           <w:lang w:val="en-GB"/>
         </w:rPr>
         <w:t>Conceptual View</w:t>
       </w:r>
-    </w:p>
-    <w:p>
-      <w:pPr>
-        <w:rPr>
-          <w:lang w:val="en-GB"/>
-        </w:rPr>
-      </w:pPr>
       <w:bookmarkStart w:id="0" w:name="_GoBack"/>
       <w:bookmarkEnd w:id="0"/>
     </w:p>
+    <w:p>
+      <w:pPr>
+        <w:rPr>
+          <w:lang w:val="en-GB"/>
+        </w:rPr>
+      </w:pPr>
+    </w:p>
+    <w:p>
+      <w:pPr>
+        <w:rPr>
+          <w:lang w:val="en-GB"/>
+        </w:rPr>
+      </w:pPr>
+      <w:r>
+        <w:rPr>
+          <w:noProof/>
+          <w:lang w:eastAsia="sv-SE"/>
+        </w:rPr>
+        <w:drawing>
+          <wp:inline distT="0" distB="0" distL="0" distR="0">
+            <wp:extent cx="5743575" cy="7191375"/>
+            <wp:effectExtent l="0" t="0" r="0" b="0"/>
+            <wp:docPr id="1" name="Picture 1" descr="J:\PAQ\A01\Diagram1.png"/>
+            <wp:cNvGraphicFramePr>
+              <a:graphicFrameLocks xmlns:a="http://schemas.openxmlformats.org/drawingml/2006/main" noChangeAspect="1"/>
+            </wp:cNvGraphicFramePr>
+            <a:graphic xmlns:a="http://schemas.openxmlformats.org/drawingml/2006/main">
+              <a:graphicData uri="http://schemas.openxmlformats.org/drawingml/2006/picture">
+                <pic:pic xmlns:pic="http://schemas.openxmlformats.org/drawingml/2006/picture">
+                  <pic:nvPicPr>
+                    <pic:cNvPr id="0" name="Picture 1" descr="J:\PAQ\A01\Diagram1.png"/>
+                    <pic:cNvPicPr>
+                      <a:picLocks noChangeAspect="1" noChangeArrowheads="1"/>
+                    </pic:cNvPicPr>
+                  </pic:nvPicPr>
+                  <pic:blipFill>
+                    <a:blip r:embed="rId9">
+                      <a:extLst>
+                        <a:ext uri="{28A0092B-C50C-407E-A947-70E740481C1C}">
+                          <a14:useLocalDpi xmlns:a14="http://schemas.microsoft.com/office/drawing/2010/main" val="0"/>
+                        </a:ext>
+                      </a:extLst>
+                    </a:blip>
+                    <a:srcRect/>
+                    <a:stretch>
+                      <a:fillRect/>
+                    </a:stretch>
+                  </pic:blipFill>
+                  <pic:spPr bwMode="auto">
+                    <a:xfrm>
+                      <a:off x="0" y="0"/>
+                      <a:ext cx="5743575" cy="7191375"/>
+                    </a:xfrm>
+                    <a:prstGeom prst="rect">
+                      <a:avLst/>
+                    </a:prstGeom>
+                    <a:noFill/>
+                    <a:ln>
+                      <a:noFill/>
+                    </a:ln>
+                  </pic:spPr>
+                </pic:pic>
+              </a:graphicData>
+            </a:graphic>
+          </wp:inline>
+        </w:drawing>
+      </w:r>
+    </w:p>
     <w:sectPr>
-      <w:headerReference w:type="default" r:id="rId8"/>
-      <w:footerReference w:type="default" r:id="rId9"/>
+      <w:headerReference w:type="default" r:id="rId10"/>
+      <w:footerReference w:type="default" r:id="rId11"/>
       <w:pgSz w:w="11906" w:h="16838"/>
       <w:pgMar w:top="1417" w:right="1417" w:bottom="1417" w:left="1417" w:header="708" w:footer="708" w:gutter="0"/>
       <w:cols w:space="708"/>
@@ -1181,6 +1310,36 @@
       <w:ind w:left="720"/>
       <w:contextualSpacing/>
     </w:pPr>
+  </w:style>
+  <w:style w:type="paragraph" w:styleId="BalloonText">
+    <w:name w:val="Balloon Text"/>
+    <w:basedOn w:val="Normal"/>
+    <w:link w:val="BalloonTextChar"/>
+    <w:uiPriority w:val="99"/>
+    <w:semiHidden/>
+    <w:unhideWhenUsed/>
+    <w:rsid w:val="006B7760"/>
+    <w:pPr>
+      <w:spacing w:after="0" w:line="240" w:lineRule="auto"/>
+    </w:pPr>
+    <w:rPr>
+      <w:rFonts w:ascii="Tahoma" w:hAnsi="Tahoma" w:cs="Tahoma"/>
+      <w:sz w:val="16"/>
+      <w:szCs w:val="16"/>
+    </w:rPr>
+  </w:style>
+  <w:style w:type="character" w:customStyle="1" w:styleId="BalloonTextChar">
+    <w:name w:val="Balloon Text Char"/>
+    <w:basedOn w:val="DefaultParagraphFont"/>
+    <w:link w:val="BalloonText"/>
+    <w:uiPriority w:val="99"/>
+    <w:semiHidden/>
+    <w:rsid w:val="006B7760"/>
+    <w:rPr>
+      <w:rFonts w:ascii="Tahoma" w:hAnsi="Tahoma" w:cs="Tahoma"/>
+      <w:sz w:val="16"/>
+      <w:szCs w:val="16"/>
+    </w:rPr>
   </w:style>
 </w:styles>
 </file>

</xml_diff>